<commit_message>
pdf updated with github url
</commit_message>
<xml_diff>
--- a/assets/download/ALIREZA JAFARI.docx
+++ b/assets/download/ALIREZA JAFARI.docx
@@ -149,7 +149,7 @@
                       <w:lang w:val="en-US"/>
                     </w:rPr>
                     <w:drawing>
-                      <wp:anchor distT="0" distB="0" distL="114300" distR="114300" simplePos="0" relativeHeight="251667456" behindDoc="0" locked="0" layoutInCell="1" allowOverlap="1" wp14:anchorId="2F78CB8A" wp14:editId="48253B95">
+                      <wp:anchor distT="0" distB="0" distL="114300" distR="114300" simplePos="0" relativeHeight="251667456" behindDoc="0" locked="0" layoutInCell="1" allowOverlap="1" wp14:anchorId="4E519117" wp14:editId="2A37F094">
                         <wp:simplePos x="0" y="0"/>
                         <wp:positionH relativeFrom="margin">
                           <wp:posOffset>-199397</wp:posOffset>
@@ -269,7 +269,7 @@
                       <w:lang w:val="en-US"/>
                     </w:rPr>
                     <w:drawing>
-                      <wp:anchor distT="0" distB="0" distL="114300" distR="114300" simplePos="0" relativeHeight="251675648" behindDoc="0" locked="0" layoutInCell="1" allowOverlap="1" wp14:anchorId="7C19B6BB" wp14:editId="018422B7">
+                      <wp:anchor distT="0" distB="0" distL="114300" distR="114300" simplePos="0" relativeHeight="251675648" behindDoc="0" locked="0" layoutInCell="1" allowOverlap="1" wp14:anchorId="0C647ECC" wp14:editId="06610751">
                         <wp:simplePos x="0" y="0"/>
                         <wp:positionH relativeFrom="column">
                           <wp:posOffset>-118956</wp:posOffset>
@@ -402,7 +402,7 @@
                       <w:lang w:val="en-US"/>
                     </w:rPr>
                     <w:drawing>
-                      <wp:anchor distT="0" distB="0" distL="114300" distR="114300" simplePos="0" relativeHeight="251676672" behindDoc="0" locked="0" layoutInCell="1" allowOverlap="1" wp14:anchorId="4D0C346E" wp14:editId="6844512D">
+                      <wp:anchor distT="0" distB="0" distL="114300" distR="114300" simplePos="0" relativeHeight="251676672" behindDoc="0" locked="0" layoutInCell="1" allowOverlap="1" wp14:anchorId="53627289" wp14:editId="02D0CFE2">
                         <wp:simplePos x="0" y="0"/>
                         <wp:positionH relativeFrom="column">
                           <wp:posOffset>-101177</wp:posOffset>
@@ -552,7 +552,7 @@
                       <w:lang w:val="en-US"/>
                     </w:rPr>
                     <w:drawing>
-                      <wp:anchor distT="0" distB="0" distL="114300" distR="114300" simplePos="0" relativeHeight="251664384" behindDoc="0" locked="0" layoutInCell="1" allowOverlap="1" wp14:anchorId="7AFFF433" wp14:editId="4848413D">
+                      <wp:anchor distT="0" distB="0" distL="114300" distR="114300" simplePos="0" relativeHeight="251664384" behindDoc="0" locked="0" layoutInCell="1" allowOverlap="1" wp14:anchorId="1FC3C9F9" wp14:editId="35282A21">
                         <wp:simplePos x="0" y="0"/>
                         <wp:positionH relativeFrom="column">
                           <wp:posOffset>-138709</wp:posOffset>
@@ -635,8 +635,8 @@
                     <w:r>
                       <w:rPr>
                         <w:rStyle w:val="Hyperlink"/>
-                        <w:sz w:val="20"/>
-                        <w:szCs w:val="20"/>
+                        <w:sz w:val="18"/>
+                        <w:szCs w:val="18"/>
                       </w:rPr>
                       <w:t>a</w:t>
                     </w:r>
@@ -644,8 +644,8 @@
                       <w:rPr>
                         <w:rStyle w:val="Hyperlink"/>
                         <w:rFonts w:ascii="PT Sans" w:hAnsi="PT Sans"/>
-                        <w:sz w:val="20"/>
-                        <w:szCs w:val="20"/>
+                        <w:sz w:val="18"/>
+                        <w:szCs w:val="18"/>
                       </w:rPr>
                       <w:t>lirezajafari28@gmail.com</w:t>
                     </w:r>
@@ -694,7 +694,7 @@
                     <mc:AlternateContent>
                       <mc:Choice Requires="wps">
                         <w:drawing>
-                          <wp:anchor distT="0" distB="0" distL="114300" distR="114300" simplePos="0" relativeHeight="251660288" behindDoc="0" locked="0" layoutInCell="1" allowOverlap="1" wp14:anchorId="144F76F2" wp14:editId="4792EE91">
+                          <wp:anchor distT="0" distB="0" distL="114300" distR="114300" simplePos="0" relativeHeight="251660288" behindDoc="0" locked="0" layoutInCell="1" allowOverlap="1" wp14:anchorId="60E50835" wp14:editId="4D78B963">
                             <wp:simplePos x="0" y="0"/>
                             <wp:positionH relativeFrom="column">
                               <wp:posOffset>2225675</wp:posOffset>
@@ -762,7 +762,7 @@
                       </mc:Choice>
                       <mc:Fallback>
                         <w:pict>
-                          <v:oval w14:anchorId="09063D1D" id="Oval 2" o:spid="_x0000_s1026" style="position:absolute;margin-left:175.25pt;margin-top:10.8pt;width:8.45pt;height:8.45pt;z-index:251660288;visibility:visible;mso-wrap-style:square;mso-width-percent:0;mso-height-percent:0;mso-wrap-distance-left:9pt;mso-wrap-distance-top:0;mso-wrap-distance-right:9pt;mso-wrap-distance-bottom:0;mso-position-horizontal:absolute;mso-position-horizontal-relative:text;mso-position-vertical:absolute;mso-position-vertical-relative:text;mso-width-percent:0;mso-height-percent:0;mso-width-relative:margin;mso-height-relative:margin;v-text-anchor:middle" o:gfxdata="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" fillcolor="#c51491" stroked="f" strokeweight="1pt">
+                          <v:oval w14:anchorId="265C0756" id="Oval 2" o:spid="_x0000_s1026" style="position:absolute;margin-left:175.25pt;margin-top:10.8pt;width:8.45pt;height:8.45pt;z-index:251660288;visibility:visible;mso-wrap-style:square;mso-width-percent:0;mso-height-percent:0;mso-wrap-distance-left:9pt;mso-wrap-distance-top:0;mso-wrap-distance-right:9pt;mso-wrap-distance-bottom:0;mso-position-horizontal:absolute;mso-position-horizontal-relative:text;mso-position-vertical:absolute;mso-position-vertical-relative:text;mso-width-percent:0;mso-height-percent:0;mso-width-relative:margin;mso-height-relative:margin;v-text-anchor:middle" o:gfxdata="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" fillcolor="#c51491" stroked="f" strokeweight="1pt">
                             <v:stroke joinstyle="miter"/>
                           </v:oval>
                         </w:pict>
@@ -798,13 +798,156 @@
                       <w:lang w:val="en-US"/>
                     </w:rPr>
                     <w:drawing>
-                      <wp:anchor distT="0" distB="0" distL="114300" distR="114300" simplePos="0" relativeHeight="251666432" behindDoc="0" locked="0" layoutInCell="1" allowOverlap="1" wp14:anchorId="161D5305" wp14:editId="7E06ABE6">
+                      <wp:anchor distT="0" distB="0" distL="114300" distR="114300" simplePos="0" relativeHeight="251691008" behindDoc="0" locked="0" layoutInCell="1" allowOverlap="1" wp14:anchorId="267E6CA0" wp14:editId="5B1A0A58">
+                        <wp:simplePos x="0" y="0"/>
+                        <wp:positionH relativeFrom="column">
+                          <wp:posOffset>-166938</wp:posOffset>
+                        </wp:positionH>
+                        <wp:positionV relativeFrom="paragraph">
+                          <wp:posOffset>28753</wp:posOffset>
+                        </wp:positionV>
+                        <wp:extent cx="192752" cy="192752"/>
+                        <wp:effectExtent l="0" t="0" r="0" b="0"/>
+                        <wp:wrapNone/>
+                        <wp:docPr id="3" name="Picture 3"/>
+                        <wp:cNvGraphicFramePr>
+                          <a:graphicFrameLocks xmlns:a="http://schemas.openxmlformats.org/drawingml/2006/main" noChangeAspect="1"/>
+                        </wp:cNvGraphicFramePr>
+                        <a:graphic xmlns:a="http://schemas.openxmlformats.org/drawingml/2006/main">
+                          <a:graphicData uri="http://schemas.openxmlformats.org/drawingml/2006/picture">
+                            <pic:pic xmlns:pic="http://schemas.openxmlformats.org/drawingml/2006/picture">
+                              <pic:nvPicPr>
+                                <pic:cNvPr id="5" name="Picture 5"/>
+                                <pic:cNvPicPr>
+                                  <a:picLocks noChangeAspect="1" noChangeArrowheads="1"/>
+                                </pic:cNvPicPr>
+                              </pic:nvPicPr>
+                              <pic:blipFill>
+                                <a:blip r:embed="rId12" cstate="print">
+                                  <a:extLst>
+                                    <a:ext uri="{28A0092B-C50C-407E-A947-70E740481C1C}">
+                                      <a14:useLocalDpi xmlns:a14="http://schemas.microsoft.com/office/drawing/2010/main" val="0"/>
+                                    </a:ext>
+                                  </a:extLst>
+                                </a:blip>
+                                <a:stretch>
+                                  <a:fillRect/>
+                                </a:stretch>
+                              </pic:blipFill>
+                              <pic:spPr bwMode="auto">
+                                <a:xfrm>
+                                  <a:off x="0" y="0"/>
+                                  <a:ext cx="192752" cy="192752"/>
+                                </a:xfrm>
+                                <a:prstGeom prst="rect">
+                                  <a:avLst/>
+                                </a:prstGeom>
+                                <a:noFill/>
+                                <a:ln>
+                                  <a:noFill/>
+                                </a:ln>
+                              </pic:spPr>
+                            </pic:pic>
+                          </a:graphicData>
+                        </a:graphic>
+                        <wp14:sizeRelH relativeFrom="margin">
+                          <wp14:pctWidth>0</wp14:pctWidth>
+                        </wp14:sizeRelH>
+                        <wp14:sizeRelV relativeFrom="margin">
+                          <wp14:pctHeight>0</wp14:pctHeight>
+                        </wp14:sizeRelV>
+                      </wp:anchor>
+                    </w:drawing>
+                  </w:r>
+                  <w:r>
+                    <w:rPr>
+                      <w:rFonts w:ascii="Signika Negative SemiBold" w:hAnsi="Signika Negative SemiBold"/>
+                      <w:b/>
+                      <w:bCs/>
+                      <w:color w:val="7030A0"/>
+                      <w:sz w:val="24"/>
+                      <w:szCs w:val="24"/>
+                    </w:rPr>
+                    <w:t>GitHub</w:t>
+                  </w:r>
+                  <w:r>
+                    <w:rPr>
+                      <w:rFonts w:ascii="Signika Light" w:hAnsi="Signika Light"/>
+                      <w:color w:val="212121"/>
+                    </w:rPr>
+                    <w:br/>
+                  </w:r>
+                  <w:hyperlink r:id="rId13" w:history="1">
+                    <w:r>
+                      <w:rPr>
+                        <w:rStyle w:val="Hyperlink"/>
+                        <w:sz w:val="18"/>
+                        <w:szCs w:val="18"/>
+                      </w:rPr>
+                      <w:t>www.github.com/arjafari93</w:t>
+                    </w:r>
+                  </w:hyperlink>
+                  <w:r>
+                    <w:rPr>
+                      <w:sz w:val="20"/>
+                      <w:szCs w:val="20"/>
+                    </w:rPr>
+                    <w:t xml:space="preserve"> </w:t>
+                  </w:r>
+                  <w:r>
+                    <w:rPr>
+                      <w:rFonts w:ascii="PT Sans" w:hAnsi="PT Sans"/>
+                      <w:sz w:val="16"/>
+                      <w:szCs w:val="16"/>
+                    </w:rPr>
+                    <w:t xml:space="preserve"> </w:t>
+                  </w:r>
+                </w:p>
+                <w:p>
+                  <w:pPr>
+                    <w:ind w:left="147"/>
+                    <w:rPr>
+                      <w:noProof/>
+                      <w:color w:val="212121"/>
+                      <w:lang w:val="en-US"/>
+                    </w:rPr>
+                  </w:pPr>
+                </w:p>
+              </w:tc>
+            </w:tr>
+            <w:tr>
+              <w:tc>
+                <w:tcPr>
+                  <w:tcW w:w="3703" w:type="dxa"/>
+                  <w:tcBorders>
+                    <w:right w:val="single" w:sz="4" w:space="0" w:color="auto"/>
+                  </w:tcBorders>
+                </w:tcPr>
+                <w:p>
+                  <w:pPr>
+                    <w:ind w:left="147"/>
+                    <w:rPr>
+                      <w:rFonts w:ascii="PT Sans" w:hAnsi="PT Sans"/>
+                      <w:sz w:val="18"/>
+                      <w:szCs w:val="18"/>
+                    </w:rPr>
+                  </w:pPr>
+                  <w:r>
+                    <w:rPr>
+                      <w:rFonts w:ascii="PT Sans" w:hAnsi="PT Sans"/>
+                      <w:noProof/>
+                      <w:sz w:val="36"/>
+                      <w:szCs w:val="36"/>
+                      <w:lang w:val="en-US"/>
+                    </w:rPr>
+                    <w:drawing>
+                      <wp:anchor distT="0" distB="0" distL="114300" distR="114300" simplePos="0" relativeHeight="251666432" behindDoc="0" locked="0" layoutInCell="1" allowOverlap="1" wp14:anchorId="2B6CE687" wp14:editId="0BD4A189">
                         <wp:simplePos x="0" y="0"/>
                         <wp:positionH relativeFrom="column">
                           <wp:posOffset>-128270</wp:posOffset>
                         </wp:positionH>
                         <wp:positionV relativeFrom="paragraph">
-                          <wp:posOffset>55245</wp:posOffset>
+                          <wp:posOffset>19985</wp:posOffset>
                         </wp:positionV>
                         <wp:extent cx="143510" cy="137160"/>
                         <wp:effectExtent l="0" t="0" r="8890" b="0"/>
@@ -823,7 +966,7 @@
                                 </pic:cNvPicPr>
                               </pic:nvPicPr>
                               <pic:blipFill>
-                                <a:blip r:embed="rId12">
+                                <a:blip r:embed="rId14">
                                   <a:extLst>
                                     <a:ext uri="{28A0092B-C50C-407E-A947-70E740481C1C}">
                                       <a14:useLocalDpi xmlns:a14="http://schemas.microsoft.com/office/drawing/2010/main" val="0"/>
@@ -877,7 +1020,7 @@
                     </w:rPr>
                     <w:br/>
                   </w:r>
-                  <w:hyperlink r:id="rId13" w:history="1">
+                  <w:hyperlink r:id="rId15" w:history="1">
                     <w:r>
                       <w:rPr>
                         <w:rStyle w:val="Hyperlink"/>
@@ -925,13 +1068,13 @@
                       <w:lang w:val="en-US"/>
                     </w:rPr>
                     <w:drawing>
-                      <wp:anchor distT="0" distB="0" distL="114300" distR="114300" simplePos="0" relativeHeight="251684864" behindDoc="0" locked="0" layoutInCell="1" allowOverlap="1" wp14:anchorId="7C1AE1B8" wp14:editId="2E524EB3">
+                      <wp:anchor distT="0" distB="0" distL="114300" distR="114300" simplePos="0" relativeHeight="251684864" behindDoc="0" locked="0" layoutInCell="1" allowOverlap="1" wp14:anchorId="7745CC19" wp14:editId="4BB3D849">
                         <wp:simplePos x="0" y="0"/>
                         <wp:positionH relativeFrom="column">
-                          <wp:posOffset>-134372</wp:posOffset>
+                          <wp:posOffset>-129284</wp:posOffset>
                         </wp:positionH>
                         <wp:positionV relativeFrom="paragraph">
-                          <wp:posOffset>80460</wp:posOffset>
+                          <wp:posOffset>42400</wp:posOffset>
                         </wp:positionV>
                         <wp:extent cx="137160" cy="137160"/>
                         <wp:effectExtent l="0" t="0" r="0" b="0"/>
@@ -950,7 +1093,7 @@
                                 </pic:cNvPicPr>
                               </pic:nvPicPr>
                               <pic:blipFill>
-                                <a:blip r:embed="rId14" cstate="print">
+                                <a:blip r:embed="rId16" cstate="print">
                                   <a:extLst>
                                     <a:ext uri="{28A0092B-C50C-407E-A947-70E740481C1C}">
                                       <a14:useLocalDpi xmlns:a14="http://schemas.microsoft.com/office/drawing/2010/main" val="0"/>
@@ -997,6 +1140,8 @@
                     </w:rPr>
                     <w:t>Website</w:t>
                   </w:r>
+                  <w:bookmarkStart w:id="0" w:name="_GoBack"/>
+                  <w:bookmarkEnd w:id="0"/>
                   <w:r>
                     <w:rPr>
                       <w:rFonts w:ascii="Signika Light" w:hAnsi="Signika Light"/>
@@ -1004,10 +1149,12 @@
                     </w:rPr>
                     <w:br/>
                   </w:r>
-                  <w:hyperlink r:id="rId15" w:history="1">
+                  <w:hyperlink r:id="rId17" w:history="1">
                     <w:r>
                       <w:rPr>
                         <w:rStyle w:val="Hyperlink"/>
+                        <w:sz w:val="18"/>
+                        <w:szCs w:val="18"/>
                       </w:rPr>
                       <w:t>https://alirezajafari.ir/</w:t>
                     </w:r>
@@ -1033,85 +1180,6 @@
                       <w:color w:val="212121"/>
                     </w:rPr>
                   </w:pPr>
-                </w:p>
-              </w:tc>
-            </w:tr>
-            <w:tr>
-              <w:tc>
-                <w:tcPr>
-                  <w:tcW w:w="3703" w:type="dxa"/>
-                  <w:tcBorders>
-                    <w:top w:val="single" w:sz="4" w:space="0" w:color="A6A6A6" w:themeColor="background1" w:themeShade="A6"/>
-                    <w:right w:val="single" w:sz="4" w:space="0" w:color="auto"/>
-                  </w:tcBorders>
-                </w:tcPr>
-                <w:p>
-                  <w:pPr>
-                    <w:rPr>
-                      <w:rFonts w:ascii="Signika Negative" w:hAnsi="Signika Negative"/>
-                      <w:b/>
-                      <w:bCs/>
-                      <w:color w:val="212121"/>
-                    </w:rPr>
-                  </w:pPr>
-                </w:p>
-              </w:tc>
-            </w:tr>
-            <w:tr>
-              <w:tc>
-                <w:tcPr>
-                  <w:tcW w:w="3703" w:type="dxa"/>
-                  <w:tcBorders>
-                    <w:right w:val="single" w:sz="4" w:space="0" w:color="auto"/>
-                  </w:tcBorders>
-                </w:tcPr>
-                <w:p>
-                  <w:pPr>
-                    <w:rPr>
-                      <w:rFonts w:ascii="Teko" w:hAnsi="Teko" w:cs="Teko"/>
-                      <w:b/>
-                      <w:bCs/>
-                      <w:color w:val="212121"/>
-                      <w:spacing w:val="20"/>
-                      <w:sz w:val="30"/>
-                      <w:szCs w:val="30"/>
-                    </w:rPr>
-                  </w:pPr>
-                  <w:r>
-                    <w:rPr>
-                      <w:rFonts w:ascii="Teko" w:hAnsi="Teko" w:cs="Teko"/>
-                      <w:b/>
-                      <w:bCs/>
-                      <w:color w:val="450085"/>
-                      <w:spacing w:val="20"/>
-                      <w:sz w:val="30"/>
-                      <w:szCs w:val="30"/>
-                    </w:rPr>
-                    <w:t>EDUCATION</w:t>
-                  </w:r>
-                </w:p>
-              </w:tc>
-            </w:tr>
-            <w:tr>
-              <w:tc>
-                <w:tcPr>
-                  <w:tcW w:w="3703" w:type="dxa"/>
-                  <w:tcBorders>
-                    <w:right w:val="single" w:sz="4" w:space="0" w:color="auto"/>
-                  </w:tcBorders>
-                </w:tcPr>
-                <w:p>
-                  <w:pPr>
-                    <w:rPr>
-                      <w:rFonts w:ascii="Signika Negative" w:hAnsi="Signika Negative" w:cs="Teko"/>
-                      <w:b/>
-                      <w:bCs/>
-                      <w:color w:val="212121"/>
-                      <w:spacing w:val="20"/>
-                      <w:sz w:val="26"/>
-                      <w:szCs w:val="26"/>
-                    </w:rPr>
-                  </w:pPr>
                   <w:r>
                     <w:rPr>
                       <w:noProof/>
@@ -1121,13 +1189,13 @@
                     <mc:AlternateContent>
                       <mc:Choice Requires="wps">
                         <w:drawing>
-                          <wp:anchor distT="0" distB="0" distL="114300" distR="114300" simplePos="0" relativeHeight="251680768" behindDoc="0" locked="0" layoutInCell="1" allowOverlap="1" wp14:anchorId="75A39D15" wp14:editId="20CE1E59">
+                          <wp:anchor distT="0" distB="0" distL="114300" distR="114300" simplePos="0" relativeHeight="251680768" behindDoc="0" locked="0" layoutInCell="1" allowOverlap="1" wp14:anchorId="47EE1242" wp14:editId="133F4100">
                             <wp:simplePos x="0" y="0"/>
                             <wp:positionH relativeFrom="column">
-                              <wp:posOffset>2227580</wp:posOffset>
+                              <wp:posOffset>2220905</wp:posOffset>
                             </wp:positionH>
                             <wp:positionV relativeFrom="paragraph">
-                              <wp:posOffset>71267</wp:posOffset>
+                              <wp:posOffset>142875</wp:posOffset>
                             </wp:positionV>
                             <wp:extent cx="107315" cy="107315"/>
                             <wp:effectExtent l="0" t="0" r="6985" b="6985"/>
@@ -1189,13 +1257,92 @@
                       </mc:Choice>
                       <mc:Fallback>
                         <w:pict>
-                          <v:oval w14:anchorId="4657D7AE" id="Oval 227" o:spid="_x0000_s1026" style="position:absolute;margin-left:175.4pt;margin-top:5.6pt;width:8.45pt;height:8.45pt;z-index:251680768;visibility:visible;mso-wrap-style:square;mso-width-percent:0;mso-height-percent:0;mso-wrap-distance-left:9pt;mso-wrap-distance-top:0;mso-wrap-distance-right:9pt;mso-wrap-distance-bottom:0;mso-position-horizontal:absolute;mso-position-horizontal-relative:text;mso-position-vertical:absolute;mso-position-vertical-relative:text;mso-width-percent:0;mso-height-percent:0;mso-width-relative:margin;mso-height-relative:margin;v-text-anchor:middle" o:gfxdata="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" fillcolor="#c51491" stroked="f" strokeweight="1pt">
+                          <v:oval w14:anchorId="78E21932" id="Oval 227" o:spid="_x0000_s1026" style="position:absolute;margin-left:174.85pt;margin-top:11.25pt;width:8.45pt;height:8.45pt;z-index:251680768;visibility:visible;mso-wrap-style:square;mso-width-percent:0;mso-height-percent:0;mso-wrap-distance-left:9pt;mso-wrap-distance-top:0;mso-wrap-distance-right:9pt;mso-wrap-distance-bottom:0;mso-position-horizontal:absolute;mso-position-horizontal-relative:text;mso-position-vertical:absolute;mso-position-vertical-relative:text;mso-width-percent:0;mso-height-percent:0;mso-width-relative:margin;mso-height-relative:margin;v-text-anchor:middle" o:gfxdata="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" fillcolor="#c51491" stroked="f" strokeweight="1pt">
                             <v:stroke joinstyle="miter"/>
                           </v:oval>
                         </w:pict>
                       </mc:Fallback>
                     </mc:AlternateContent>
                   </w:r>
+                </w:p>
+              </w:tc>
+            </w:tr>
+            <w:tr>
+              <w:tc>
+                <w:tcPr>
+                  <w:tcW w:w="3703" w:type="dxa"/>
+                  <w:tcBorders>
+                    <w:top w:val="single" w:sz="4" w:space="0" w:color="A6A6A6" w:themeColor="background1" w:themeShade="A6"/>
+                    <w:right w:val="single" w:sz="4" w:space="0" w:color="auto"/>
+                  </w:tcBorders>
+                </w:tcPr>
+                <w:p>
+                  <w:pPr>
+                    <w:rPr>
+                      <w:rFonts w:ascii="Signika Negative" w:hAnsi="Signika Negative"/>
+                      <w:b/>
+                      <w:bCs/>
+                      <w:color w:val="212121"/>
+                    </w:rPr>
+                  </w:pPr>
+                </w:p>
+              </w:tc>
+            </w:tr>
+            <w:tr>
+              <w:tc>
+                <w:tcPr>
+                  <w:tcW w:w="3703" w:type="dxa"/>
+                  <w:tcBorders>
+                    <w:right w:val="single" w:sz="4" w:space="0" w:color="auto"/>
+                  </w:tcBorders>
+                </w:tcPr>
+                <w:p>
+                  <w:pPr>
+                    <w:rPr>
+                      <w:rFonts w:ascii="Teko" w:hAnsi="Teko" w:cs="Teko"/>
+                      <w:b/>
+                      <w:bCs/>
+                      <w:color w:val="212121"/>
+                      <w:spacing w:val="20"/>
+                      <w:sz w:val="30"/>
+                      <w:szCs w:val="30"/>
+                    </w:rPr>
+                  </w:pPr>
+                  <w:r>
+                    <w:rPr>
+                      <w:rFonts w:ascii="Teko" w:hAnsi="Teko" w:cs="Teko"/>
+                      <w:b/>
+                      <w:bCs/>
+                      <w:color w:val="450085"/>
+                      <w:spacing w:val="20"/>
+                      <w:sz w:val="30"/>
+                      <w:szCs w:val="30"/>
+                    </w:rPr>
+                    <w:t>EDUCATION</w:t>
+                  </w:r>
+                </w:p>
+              </w:tc>
+            </w:tr>
+            <w:tr>
+              <w:tc>
+                <w:tcPr>
+                  <w:tcW w:w="3703" w:type="dxa"/>
+                  <w:tcBorders>
+                    <w:right w:val="single" w:sz="4" w:space="0" w:color="auto"/>
+                  </w:tcBorders>
+                </w:tcPr>
+                <w:p>
+                  <w:pPr>
+                    <w:rPr>
+                      <w:rFonts w:ascii="Signika Negative" w:hAnsi="Signika Negative" w:cs="Teko"/>
+                      <w:b/>
+                      <w:bCs/>
+                      <w:color w:val="212121"/>
+                      <w:spacing w:val="20"/>
+                      <w:sz w:val="26"/>
+                      <w:szCs w:val="26"/>
+                    </w:rPr>
+                  </w:pPr>
                 </w:p>
               </w:tc>
             </w:tr>
@@ -1404,13 +1551,13 @@
                     <mc:AlternateContent>
                       <mc:Choice Requires="wps">
                         <w:drawing>
-                          <wp:anchor distT="0" distB="0" distL="114300" distR="114300" simplePos="0" relativeHeight="251686912" behindDoc="0" locked="0" layoutInCell="1" allowOverlap="1" wp14:anchorId="1E6F0F94" wp14:editId="25B5730A">
+                          <wp:anchor distT="0" distB="0" distL="114300" distR="114300" simplePos="0" relativeHeight="251686912" behindDoc="0" locked="0" layoutInCell="1" allowOverlap="1" wp14:anchorId="4CFF0A3D" wp14:editId="6F38A8D7">
                             <wp:simplePos x="0" y="0"/>
                             <wp:positionH relativeFrom="column">
-                              <wp:posOffset>2228850</wp:posOffset>
+                              <wp:posOffset>2220807</wp:posOffset>
                             </wp:positionH>
                             <wp:positionV relativeFrom="paragraph">
-                              <wp:posOffset>485922</wp:posOffset>
+                              <wp:posOffset>59055</wp:posOffset>
                             </wp:positionV>
                             <wp:extent cx="107315" cy="107315"/>
                             <wp:effectExtent l="0" t="0" r="6985" b="6985"/>
@@ -1472,7 +1619,7 @@
                       </mc:Choice>
                       <mc:Fallback>
                         <w:pict>
-                          <v:oval w14:anchorId="49EAAAEE" id="Oval 4" o:spid="_x0000_s1026" style="position:absolute;margin-left:175.5pt;margin-top:38.25pt;width:8.45pt;height:8.45pt;z-index:251686912;visibility:visible;mso-wrap-style:square;mso-width-percent:0;mso-height-percent:0;mso-wrap-distance-left:9pt;mso-wrap-distance-top:0;mso-wrap-distance-right:9pt;mso-wrap-distance-bottom:0;mso-position-horizontal:absolute;mso-position-horizontal-relative:text;mso-position-vertical:absolute;mso-position-vertical-relative:text;mso-width-percent:0;mso-height-percent:0;mso-width-relative:margin;mso-height-relative:margin;v-text-anchor:middle" o:gfxdata="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" fillcolor="#c51491" stroked="f" strokeweight="1pt">
+                          <v:oval w14:anchorId="7555124F" id="Oval 4" o:spid="_x0000_s1026" style="position:absolute;margin-left:174.85pt;margin-top:4.65pt;width:8.45pt;height:8.45pt;z-index:251686912;visibility:visible;mso-wrap-style:square;mso-width-percent:0;mso-height-percent:0;mso-wrap-distance-left:9pt;mso-wrap-distance-top:0;mso-wrap-distance-right:9pt;mso-wrap-distance-bottom:0;mso-position-horizontal:absolute;mso-position-horizontal-relative:text;mso-position-vertical:absolute;mso-position-vertical-relative:text;mso-width-percent:0;mso-height-percent:0;mso-width-relative:margin;mso-height-relative:margin;v-text-anchor:middle" o:gfxdata="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" fillcolor="#c51491" stroked="f" strokeweight="1pt">
                             <v:stroke joinstyle="miter"/>
                           </v:oval>
                         </w:pict>
@@ -1791,7 +1938,7 @@
                           <mc:AlternateContent>
                             <mc:Choice Requires="wpg">
                               <w:drawing>
-                                <wp:anchor distT="0" distB="0" distL="114300" distR="114300" simplePos="0" relativeHeight="251668480" behindDoc="0" locked="0" layoutInCell="1" allowOverlap="1" wp14:anchorId="3D0B0B0B" wp14:editId="6BB3789D">
+                                <wp:anchor distT="0" distB="0" distL="114300" distR="114300" simplePos="0" relativeHeight="251668480" behindDoc="0" locked="0" layoutInCell="1" allowOverlap="1" wp14:anchorId="6BB22269" wp14:editId="2BDEFBF9">
                                   <wp:simplePos x="0" y="0"/>
                                   <wp:positionH relativeFrom="column">
                                     <wp:posOffset>0</wp:posOffset>
@@ -2223,7 +2370,7 @@
                             </mc:Choice>
                             <mc:Fallback>
                               <w:pict>
-                                <v:group w14:anchorId="289D6FD1" id="Group 202" o:spid="_x0000_s1026" style="position:absolute;margin-left:0;margin-top:.2pt;width:105.75pt;height:7.1pt;z-index:251668480;mso-width-relative:margin;mso-height-relative:margin" coordsize="15126,1003" o:gfxdata="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">
+                                <v:group w14:anchorId="15350AA2" id="Group 202" o:spid="_x0000_s1026" style="position:absolute;margin-left:0;margin-top:.2pt;width:105.75pt;height:7.1pt;z-index:251668480;mso-width-relative:margin;mso-height-relative:margin" coordsize="15126,1003" o:gfxdata="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">
                                   <v:oval id="Oval 203" o:spid="_x0000_s1027" style="position:absolute;left:7728;width:970;height:965;flip:y;visibility:visible;mso-wrap-style:square;v-text-anchor:middle" o:gfxdata="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" filled="f" stroked="f" strokeweight="1pt">
                                     <v:stroke joinstyle="miter"/>
                                   </v:oval>
@@ -2288,6 +2435,90 @@
                         </w:pPr>
                         <w:r>
                           <w:rPr>
+                            <w:noProof/>
+                            <w:color w:val="212121"/>
+                            <w:lang w:val="en-US"/>
+                          </w:rPr>
+                          <mc:AlternateContent>
+                            <mc:Choice Requires="wps">
+                              <w:drawing>
+                                <wp:anchor distT="0" distB="0" distL="114300" distR="114300" simplePos="0" relativeHeight="251693056" behindDoc="0" locked="0" layoutInCell="1" allowOverlap="1" wp14:anchorId="308B8D48" wp14:editId="74B7D9B2">
+                                  <wp:simplePos x="0" y="0"/>
+                                  <wp:positionH relativeFrom="column">
+                                    <wp:posOffset>2110105</wp:posOffset>
+                                  </wp:positionH>
+                                  <wp:positionV relativeFrom="paragraph">
+                                    <wp:posOffset>78105</wp:posOffset>
+                                  </wp:positionV>
+                                  <wp:extent cx="107315" cy="107315"/>
+                                  <wp:effectExtent l="0" t="0" r="6985" b="6985"/>
+                                  <wp:wrapNone/>
+                                  <wp:docPr id="5" name="Oval 5"/>
+                                  <wp:cNvGraphicFramePr/>
+                                  <a:graphic xmlns:a="http://schemas.openxmlformats.org/drawingml/2006/main">
+                                    <a:graphicData uri="http://schemas.microsoft.com/office/word/2010/wordprocessingShape">
+                                      <wps:wsp>
+                                        <wps:cNvSpPr/>
+                                        <wps:spPr>
+                                          <a:xfrm>
+                                            <a:off x="0" y="0"/>
+                                            <a:ext cx="107315" cy="107315"/>
+                                          </a:xfrm>
+                                          <a:prstGeom prst="ellipse">
+                                            <a:avLst/>
+                                          </a:prstGeom>
+                                          <a:solidFill>
+                                            <a:srgbClr val="C51491"/>
+                                          </a:solidFill>
+                                          <a:ln>
+                                            <a:noFill/>
+                                          </a:ln>
+                                        </wps:spPr>
+                                        <wps:style>
+                                          <a:lnRef idx="2">
+                                            <a:schemeClr val="accent1">
+                                              <a:shade val="50000"/>
+                                            </a:schemeClr>
+                                          </a:lnRef>
+                                          <a:fillRef idx="1">
+                                            <a:schemeClr val="accent1"/>
+                                          </a:fillRef>
+                                          <a:effectRef idx="0">
+                                            <a:schemeClr val="accent1"/>
+                                          </a:effectRef>
+                                          <a:fontRef idx="minor">
+                                            <a:schemeClr val="lt1"/>
+                                          </a:fontRef>
+                                        </wps:style>
+                                        <wps:bodyPr rot="0" spcFirstLastPara="0" vertOverflow="overflow" horzOverflow="overflow" vert="horz" wrap="square" lIns="91440" tIns="45720" rIns="91440" bIns="45720" numCol="1" spcCol="0" rtlCol="0" fromWordArt="0" anchor="ctr" anchorCtr="0" forceAA="0" compatLnSpc="1">
+                                          <a:prstTxWarp prst="textNoShape">
+                                            <a:avLst/>
+                                          </a:prstTxWarp>
+                                          <a:noAutofit/>
+                                        </wps:bodyPr>
+                                      </wps:wsp>
+                                    </a:graphicData>
+                                  </a:graphic>
+                                  <wp14:sizeRelH relativeFrom="margin">
+                                    <wp14:pctWidth>0</wp14:pctWidth>
+                                  </wp14:sizeRelH>
+                                  <wp14:sizeRelV relativeFrom="margin">
+                                    <wp14:pctHeight>0</wp14:pctHeight>
+                                  </wp14:sizeRelV>
+                                </wp:anchor>
+                              </w:drawing>
+                            </mc:Choice>
+                            <mc:Fallback>
+                              <w:pict>
+                                <v:oval w14:anchorId="3FE4AD39" id="Oval 5" o:spid="_x0000_s1026" style="position:absolute;margin-left:166.15pt;margin-top:6.15pt;width:8.45pt;height:8.45pt;z-index:251693056;visibility:visible;mso-wrap-style:square;mso-width-percent:0;mso-height-percent:0;mso-wrap-distance-left:9pt;mso-wrap-distance-top:0;mso-wrap-distance-right:9pt;mso-wrap-distance-bottom:0;mso-position-horizontal:absolute;mso-position-horizontal-relative:text;mso-position-vertical:absolute;mso-position-vertical-relative:text;mso-width-percent:0;mso-height-percent:0;mso-width-relative:margin;mso-height-relative:margin;v-text-anchor:middle" o:gfxdata="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" fillcolor="#c51491" stroked="f" strokeweight="1pt">
+                                  <v:stroke joinstyle="miter"/>
+                                </v:oval>
+                              </w:pict>
+                            </mc:Fallback>
+                          </mc:AlternateContent>
+                        </w:r>
+                        <w:r>
+                          <w:rPr>
                             <w:rFonts w:ascii="Signika Light" w:hAnsi="Signika Light"/>
                             <w:noProof/>
                             <w:color w:val="353535"/>
@@ -2336,7 +2567,7 @@
                           <mc:AlternateContent>
                             <mc:Choice Requires="wpg">
                               <w:drawing>
-                                <wp:anchor distT="0" distB="0" distL="114300" distR="114300" simplePos="0" relativeHeight="251669504" behindDoc="0" locked="0" layoutInCell="1" allowOverlap="1" wp14:anchorId="5F271426" wp14:editId="793CCC0B">
+                                <wp:anchor distT="0" distB="0" distL="114300" distR="114300" simplePos="0" relativeHeight="251669504" behindDoc="0" locked="0" layoutInCell="1" allowOverlap="1" wp14:anchorId="46C0C218" wp14:editId="6BE2DDCB">
                                   <wp:simplePos x="0" y="0"/>
                                   <wp:positionH relativeFrom="column">
                                     <wp:posOffset>1905</wp:posOffset>
@@ -2881,7 +3112,7 @@
                           <mc:AlternateContent>
                             <mc:Choice Requires="wpg">
                               <w:drawing>
-                                <wp:anchor distT="0" distB="0" distL="114300" distR="114300" simplePos="0" relativeHeight="251670528" behindDoc="0" locked="0" layoutInCell="1" allowOverlap="1" wp14:anchorId="2C6CC4D3" wp14:editId="63C78BD2">
+                                <wp:anchor distT="0" distB="0" distL="114300" distR="114300" simplePos="0" relativeHeight="251670528" behindDoc="0" locked="0" layoutInCell="1" allowOverlap="1" wp14:anchorId="7963B518" wp14:editId="01275FC5">
                                   <wp:simplePos x="0" y="0"/>
                                   <wp:positionH relativeFrom="column">
                                     <wp:posOffset>1905</wp:posOffset>
@@ -3426,7 +3657,7 @@
                           <mc:AlternateContent>
                             <mc:Choice Requires="wpg">
                               <w:drawing>
-                                <wp:anchor distT="0" distB="0" distL="114300" distR="114300" simplePos="0" relativeHeight="251688960" behindDoc="0" locked="0" layoutInCell="1" allowOverlap="1" wp14:anchorId="794BE7D4" wp14:editId="7009A979">
+                                <wp:anchor distT="0" distB="0" distL="114300" distR="114300" simplePos="0" relativeHeight="251688960" behindDoc="0" locked="0" layoutInCell="1" allowOverlap="1" wp14:anchorId="5E91BA64" wp14:editId="17A88684">
                                   <wp:simplePos x="0" y="0"/>
                                   <wp:positionH relativeFrom="column">
                                     <wp:posOffset>0</wp:posOffset>
@@ -4028,6 +4259,9 @@
                 <w:p>
                   <w:pPr>
                     <w:pStyle w:val="ListParagraph"/>
+                    <w:tabs>
+                      <w:tab w:val="left" w:pos="1245"/>
+                    </w:tabs>
                     <w:spacing w:after="120"/>
                     <w:ind w:left="357"/>
                     <w:contextualSpacing w:val="0"/>
@@ -4042,10 +4276,11 @@
                       <w:color w:val="212121"/>
                       <w:lang w:val="en-US"/>
                     </w:rPr>
+                    <w:lastRenderedPageBreak/>
                     <mc:AlternateContent>
                       <mc:Choice Requires="wps">
                         <w:drawing>
-                          <wp:anchor distT="0" distB="0" distL="114300" distR="114300" simplePos="0" relativeHeight="251682816" behindDoc="0" locked="0" layoutInCell="1" allowOverlap="1" wp14:anchorId="3DB771BB" wp14:editId="4192E6A1">
+                          <wp:anchor distT="0" distB="0" distL="114300" distR="114300" simplePos="0" relativeHeight="251682816" behindDoc="0" locked="0" layoutInCell="1" allowOverlap="1" wp14:anchorId="373D4261" wp14:editId="44286791">
                             <wp:simplePos x="0" y="0"/>
                             <wp:positionH relativeFrom="column">
                               <wp:posOffset>2222500</wp:posOffset>
@@ -4176,8 +4411,9 @@
                       <w:color w:val="212121"/>
                       <w:lang w:val="en-US"/>
                     </w:rPr>
+                    <w:lastRenderedPageBreak/>
                     <w:drawing>
-                      <wp:anchor distT="0" distB="0" distL="114300" distR="114300" simplePos="0" relativeHeight="251659264" behindDoc="0" locked="0" layoutInCell="1" allowOverlap="1" wp14:anchorId="7C597993" wp14:editId="0F99ED53">
+                      <wp:anchor distT="0" distB="0" distL="114300" distR="114300" simplePos="0" relativeHeight="251659264" behindDoc="0" locked="0" layoutInCell="1" allowOverlap="1" wp14:anchorId="5D1A07D5" wp14:editId="4AAB4E45">
                         <wp:simplePos x="0" y="0"/>
                         <wp:positionH relativeFrom="column">
                           <wp:posOffset>32809</wp:posOffset>
@@ -4202,7 +4438,7 @@
                                 </pic:cNvPicPr>
                               </pic:nvPicPr>
                               <pic:blipFill>
-                                <a:blip r:embed="rId16">
+                                <a:blip r:embed="rId18">
                                   <a:extLst>
                                     <a:ext uri="{28A0092B-C50C-407E-A947-70E740481C1C}">
                                       <a14:useLocalDpi xmlns:a14="http://schemas.microsoft.com/office/drawing/2010/main" val="0"/>
@@ -4302,18 +4538,7 @@
                       <w:sz w:val="20"/>
                       <w:szCs w:val="20"/>
                     </w:rPr>
-                    <w:t xml:space="preserve"> years of experience, I have collaborated with various companies on diverse projects ac</w:t>
-                  </w:r>
-                  <w:bookmarkStart w:id="0" w:name="_GoBack"/>
-                  <w:bookmarkEnd w:id="0"/>
-                  <w:r>
-                    <w:rPr>
-                      <w:rFonts w:ascii="Signika Light" w:hAnsi="Signika Light"/>
-                      <w:color w:val="212121"/>
-                      <w:sz w:val="20"/>
-                      <w:szCs w:val="20"/>
-                    </w:rPr>
-                    <w:t xml:space="preserve">ross multiple fields and platforms. I specialize in </w:t>
+                    <w:t xml:space="preserve"> years of experience, I have collaborated with various companies on diverse projects across multiple fields and platforms. I specialize in </w:t>
                   </w:r>
                   <w:r>
                     <w:rPr>
@@ -4415,7 +4640,7 @@
                     </w:rPr>
                     <w:t xml:space="preserve">For more information about my projects, please visit </w:t>
                   </w:r>
-                  <w:hyperlink r:id="rId17" w:history="1">
+                  <w:hyperlink r:id="rId19" w:history="1">
                     <w:r>
                       <w:rPr>
                         <w:rStyle w:val="Hyperlink"/>
@@ -6065,26 +6290,6 @@
           </w:tbl>
           <w:p>
             <w:pPr>
-              <w:rPr>
-                <w:color w:val="212121"/>
-                <w:sz w:val="10"/>
-                <w:szCs w:val="10"/>
-              </w:rPr>
-            </w:pPr>
-          </w:p>
-          <w:p>
-            <w:pPr>
-              <w:tabs>
-                <w:tab w:val="left" w:pos="1373"/>
-              </w:tabs>
-              <w:rPr>
-                <w:sz w:val="10"/>
-                <w:szCs w:val="10"/>
-              </w:rPr>
-            </w:pPr>
-          </w:p>
-          <w:p>
-            <w:pPr>
               <w:tabs>
                 <w:tab w:val="left" w:pos="1373"/>
               </w:tabs>
@@ -6098,9 +6303,9 @@
     </w:tbl>
     <w:p/>
     <w:sectPr>
-      <w:headerReference w:type="even" r:id="rId18"/>
-      <w:headerReference w:type="default" r:id="rId19"/>
-      <w:headerReference w:type="first" r:id="rId20"/>
+      <w:headerReference w:type="even" r:id="rId20"/>
+      <w:headerReference w:type="default" r:id="rId21"/>
+      <w:headerReference w:type="first" r:id="rId22"/>
       <w:pgSz w:w="12240" w:h="15840" w:code="1"/>
       <w:pgMar w:top="284" w:right="284" w:bottom="0" w:left="284" w:header="0" w:footer="0" w:gutter="0"/>
       <w:cols w:space="708"/>
@@ -8069,7 +8274,7 @@
   <w:style w:type="paragraph" w:default="1" w:styleId="Normal">
     <w:name w:val="Normal"/>
     <w:qFormat/>
-    <w:rsid w:val="00A92242"/>
+    <w:rsid w:val="00CD355E"/>
     <w:rPr>
       <w:lang w:val="en-IN"/>
     </w:rPr>

</xml_diff>

<commit_message>
[ADD] Phone Number Added
</commit_message>
<xml_diff>
--- a/assets/download/ALIREZA JAFARI.docx
+++ b/assets/download/ALIREZA JAFARI.docx
@@ -47,7 +47,18 @@
                 <w:sz w:val="54"/>
                 <w:szCs w:val="54"/>
               </w:rPr>
-              <w:t>ALIREZA JAFARI</w:t>
+              <w:t>ALI</w:t>
+            </w:r>
+            <w:bookmarkStart w:id="0" w:name="_GoBack"/>
+            <w:bookmarkEnd w:id="0"/>
+            <w:r>
+              <w:rPr>
+                <w:rFonts w:ascii="Teko" w:hAnsi="Teko" w:cs="Teko"/>
+                <w:color w:val="FFFFFF" w:themeColor="background1"/>
+                <w:sz w:val="54"/>
+                <w:szCs w:val="54"/>
+              </w:rPr>
+              <w:t>REZA JAFARI</w:t>
             </w:r>
           </w:p>
         </w:tc>
@@ -353,7 +364,7 @@
                       <w:rFonts w:ascii="Signika Light" w:hAnsi="Signika Light"/>
                       <w:color w:val="212121"/>
                     </w:rPr>
-                    <w:t>….</w:t>
+                    <w:t>0447876134</w:t>
                   </w:r>
                 </w:p>
               </w:tc>
@@ -487,7 +498,7 @@
                       <w:sz w:val="20"/>
                       <w:szCs w:val="20"/>
                     </w:rPr>
-                    <w:t>Melbourne</w:t>
+                    <w:t>Australia</w:t>
                   </w:r>
                   <w:r>
                     <w:rPr>
@@ -495,15 +506,7 @@
                       <w:sz w:val="20"/>
                       <w:szCs w:val="20"/>
                     </w:rPr>
-                    <w:t xml:space="preserve">, </w:t>
-                  </w:r>
-                  <w:r>
-                    <w:rPr>
-                      <w:rStyle w:val="fontstyle01"/>
-                      <w:sz w:val="20"/>
-                      <w:szCs w:val="20"/>
-                    </w:rPr>
-                    <w:t>Australia</w:t>
+                    <w:t xml:space="preserve"> (Open To Relocation)</w:t>
                   </w:r>
                 </w:p>
               </w:tc>
@@ -1140,8 +1143,6 @@
                     </w:rPr>
                     <w:t>Website</w:t>
                   </w:r>
-                  <w:bookmarkStart w:id="0" w:name="_GoBack"/>
-                  <w:bookmarkEnd w:id="0"/>
                   <w:r>
                     <w:rPr>
                       <w:rFonts w:ascii="Signika Light" w:hAnsi="Signika Light"/>
@@ -4905,7 +4906,27 @@
                       <w:sz w:val="20"/>
                       <w:szCs w:val="20"/>
                     </w:rPr>
-                    <w:t xml:space="preserve"> team developing a Windows </w:t>
+                    <w:t xml:space="preserve"> team developing a </w:t>
+                  </w:r>
+                  <w:r>
+                    <w:rPr>
+                      <w:rFonts w:ascii="Signika Light" w:hAnsi="Signika Light"/>
+                      <w:b/>
+                      <w:bCs/>
+                      <w:color w:val="212121"/>
+                      <w:sz w:val="20"/>
+                      <w:szCs w:val="20"/>
+                    </w:rPr>
+                    <w:t>Windows</w:t>
+                  </w:r>
+                  <w:r>
+                    <w:rPr>
+                      <w:rFonts w:ascii="Signika Light" w:hAnsi="Signika Light"/>
+                      <w:color w:val="212121"/>
+                      <w:sz w:val="20"/>
+                      <w:szCs w:val="20"/>
+                    </w:rPr>
+                    <w:t xml:space="preserve"> </w:t>
                   </w:r>
                   <w:r>
                     <w:rPr>

</xml_diff>